<commit_message>
Documentation and minor changes
</commit_message>
<xml_diff>
--- a/Documentation.docx
+++ b/Documentation.docx
@@ -47,10 +47,7 @@
     </w:p>
     <w:p>
       <w:r>
-        <w:t xml:space="preserve">sudo nano </w:t>
-      </w:r>
-      <w:r>
-        <w:t>reverse_proxy.conf</w:t>
+        <w:t>sudo nano reverse_proxy.conf</w:t>
       </w:r>
     </w:p>
     <w:p>
@@ -129,7 +126,11 @@
         <w:t>pexels.com</w:t>
       </w:r>
     </w:p>
-    <w:p/>
+    <w:p>
+      <w:r>
+        <w:t>Privacy html generator</w:t>
+      </w:r>
+    </w:p>
     <w:p>
       <w:r>
         <w:t>Add test user accounts</w:t>

</xml_diff>